<commit_message>
Exercise2 on unlink solution guide
</commit_message>
<xml_diff>
--- a/modules/unlink/exercise1/Solution.docx
+++ b/modules/unlink/exercise1/Solution.docx
@@ -1,6 +1,6 @@
 
 <file path=word/document.xml><?xml version="1.0" encoding="utf-8"?>
-<w:document xmlns:wpc="http://schemas.microsoft.com/office/word/2010/wordprocessingCanvas" xmlns:cx="http://schemas.microsoft.com/office/drawing/2014/chartex" xmlns:cx1="http://schemas.microsoft.com/office/drawing/2015/9/8/chartex" xmlns:cx2="http://schemas.microsoft.com/office/drawing/2015/10/21/chartex" xmlns:cx3="http://schemas.microsoft.com/office/drawing/2016/5/9/chartex" xmlns:cx4="http://schemas.microsoft.com/office/drawing/2016/5/10/chartex" xmlns:cx5="http://schemas.microsoft.com/office/drawing/2016/5/11/chartex" xmlns:cx6="http://schemas.microsoft.com/office/drawing/2016/5/12/chartex" xmlns:cx7="http://schemas.microsoft.com/office/drawing/2016/5/13/chartex" xmlns:cx8="http://schemas.microsoft.com/office/drawing/2016/5/14/chartex" xmlns:mc="http://schemas.openxmlformats.org/markup-compatibility/2006" xmlns:aink="http://schemas.microsoft.com/office/drawing/2016/ink" xmlns:am3d="http://schemas.microsoft.com/office/drawing/2017/model3d" xmlns:o="urn:schemas-microsoft-com:office:office" xmlns:r="http://schemas.openxmlformats.org/officeDocument/2006/relationships" xmlns:m="http://schemas.openxmlformats.org/officeDocument/2006/math" xmlns:v="urn:schemas-microsoft-com:vml" xmlns:wp14="http://schemas.microsoft.com/office/word/2010/wordprocessingDrawing" xmlns:wp="http://schemas.openxmlformats.org/drawingml/2006/wordprocessingDrawing" xmlns:w10="urn:schemas-microsoft-com:office:word" xmlns:w="http://schemas.openxmlformats.org/wordprocessingml/2006/main" xmlns:w14="http://schemas.microsoft.com/office/word/2010/wordml" xmlns:w15="http://schemas.microsoft.com/office/word/2012/wordml" xmlns:w16cex="http://schemas.microsoft.com/office/word/2018/wordml/cex" xmlns:w16cid="http://schemas.microsoft.com/office/word/2016/wordml/cid" xmlns:w16="http://schemas.microsoft.com/office/word/2018/wordml" xmlns:w16se="http://schemas.microsoft.com/office/word/2015/wordml/symex" xmlns:wpg="http://schemas.microsoft.com/office/word/2010/wordprocessingGroup" xmlns:wpi="http://schemas.microsoft.com/office/word/2010/wordprocessingInk" xmlns:wne="http://schemas.microsoft.com/office/word/2006/wordml" xmlns:wps="http://schemas.microsoft.com/office/word/2010/wordprocessingShape" mc:Ignorable="w14 w15 w16se w16cid w16 w16cex wp14">
+<w:document xmlns:wpc="http://schemas.microsoft.com/office/word/2010/wordprocessingCanvas" xmlns:cx="http://schemas.microsoft.com/office/drawing/2014/chartex" xmlns:cx1="http://schemas.microsoft.com/office/drawing/2015/9/8/chartex" xmlns:cx2="http://schemas.microsoft.com/office/drawing/2015/10/21/chartex" xmlns:cx3="http://schemas.microsoft.com/office/drawing/2016/5/9/chartex" xmlns:cx4="http://schemas.microsoft.com/office/drawing/2016/5/10/chartex" xmlns:cx5="http://schemas.microsoft.com/office/drawing/2016/5/11/chartex" xmlns:cx6="http://schemas.microsoft.com/office/drawing/2016/5/12/chartex" xmlns:cx7="http://schemas.microsoft.com/office/drawing/2016/5/13/chartex" xmlns:cx8="http://schemas.microsoft.com/office/drawing/2016/5/14/chartex" xmlns:mc="http://schemas.openxmlformats.org/markup-compatibility/2006" xmlns:aink="http://schemas.microsoft.com/office/drawing/2016/ink" xmlns:am3d="http://schemas.microsoft.com/office/drawing/2017/model3d" xmlns:o="urn:schemas-microsoft-com:office:office" xmlns:r="http://schemas.openxmlformats.org/officeDocument/2006/relationships" xmlns:m="http://schemas.openxmlformats.org/officeDocument/2006/math" xmlns:v="urn:schemas-microsoft-com:vml" xmlns:wp14="http://schemas.microsoft.com/office/word/2010/wordprocessingDrawing" xmlns:wp="http://schemas.openxmlformats.org/drawingml/2006/wordprocessingDrawing" xmlns:w10="urn:schemas-microsoft-com:office:word" xmlns:w="http://schemas.openxmlformats.org/wordprocessingml/2006/main" xmlns:w14="http://schemas.microsoft.com/office/word/2010/wordml" xmlns:w15="http://schemas.microsoft.com/office/word/2012/wordml" xmlns:w16cex="http://schemas.microsoft.com/office/word/2018/wordml/cex" xmlns:w16cid="http://schemas.microsoft.com/office/word/2016/wordml/cid" xmlns:w16="http://schemas.microsoft.com/office/word/2018/wordml" xmlns:w16sdtdh="http://schemas.microsoft.com/office/word/2020/wordml/sdtdatahash" xmlns:w16se="http://schemas.microsoft.com/office/word/2015/wordml/symex" xmlns:wpg="http://schemas.microsoft.com/office/word/2010/wordprocessingGroup" xmlns:wpi="http://schemas.microsoft.com/office/word/2010/wordprocessingInk" xmlns:wne="http://schemas.microsoft.com/office/word/2006/wordml" xmlns:wps="http://schemas.microsoft.com/office/word/2010/wordprocessingShape" mc:Ignorable="w14 w15 w16se w16cid w16 w16cex w16sdtdh wp14">
   <w:body>
     <w:p>
       <w:pPr>
@@ -909,160 +909,8 @@
         <w:rPr>
           <w:noProof/>
         </w:rPr>
-        <mc:AlternateContent>
-          <mc:Choice Requires="wps">
-            <w:drawing>
-              <wp:anchor distT="0" distB="0" distL="114300" distR="114300" simplePos="0" relativeHeight="251721728" behindDoc="0" locked="0" layoutInCell="1" allowOverlap="1" wp14:anchorId="54928BD4" wp14:editId="2080A31C">
-                <wp:simplePos x="0" y="0"/>
-                <wp:positionH relativeFrom="column">
-                  <wp:posOffset>2734310</wp:posOffset>
-                </wp:positionH>
-                <wp:positionV relativeFrom="paragraph">
-                  <wp:posOffset>3183255</wp:posOffset>
-                </wp:positionV>
-                <wp:extent cx="3771900" cy="635"/>
-                <wp:effectExtent l="0" t="0" r="0" b="12065"/>
-                <wp:wrapSquare wrapText="bothSides"/>
-                <wp:docPr id="17" name="Text Box 17"/>
-                <wp:cNvGraphicFramePr/>
-                <a:graphic xmlns:a="http://schemas.openxmlformats.org/drawingml/2006/main">
-                  <a:graphicData uri="http://schemas.microsoft.com/office/word/2010/wordprocessingShape">
-                    <wps:wsp>
-                      <wps:cNvSpPr txBox="1"/>
-                      <wps:spPr>
-                        <a:xfrm>
-                          <a:off x="0" y="0"/>
-                          <a:ext cx="3771900" cy="635"/>
-                        </a:xfrm>
-                        <a:prstGeom prst="rect">
-                          <a:avLst/>
-                        </a:prstGeom>
-                        <a:solidFill>
-                          <a:prstClr val="white"/>
-                        </a:solidFill>
-                        <a:ln>
-                          <a:noFill/>
-                        </a:ln>
-                      </wps:spPr>
-                      <wps:txbx>
-                        <w:txbxContent>
-                          <w:p>
-                            <w:pPr>
-                              <w:pStyle w:val="Caption"/>
-                              <w:rPr>
-                                <w:rFonts w:eastAsiaTheme="minorHAnsi"/>
-                                <w:noProof/>
-                                <w:sz w:val="28"/>
-                                <w:szCs w:val="22"/>
-                              </w:rPr>
-                            </w:pPr>
-                            <w:r>
-                              <w:t xml:space="preserve">Figure </w:t>
-                            </w:r>
-                            <w:fldSimple w:instr=" SEQ Figure \* ARABIC ">
-                              <w:r>
-                                <w:rPr>
-                                  <w:noProof/>
-                                </w:rPr>
-                                <w:t>3</w:t>
-                              </w:r>
-                            </w:fldSimple>
-                            <w:r>
-                              <w:t xml:space="preserve">: Free </w:t>
-                            </w:r>
-                            <w:proofErr w:type="spellStart"/>
-                            <w:r>
-                              <w:t>unlink_chunk</w:t>
-                            </w:r>
-                            <w:proofErr w:type="spellEnd"/>
-                            <w:r>
-                              <w:t xml:space="preserve"> and </w:t>
-                            </w:r>
-                            <w:r>
-                              <w:t>write</w:t>
-                            </w:r>
-                            <w:r>
-                              <w:t xml:space="preserve"> to </w:t>
-                            </w:r>
-                            <w:r>
-                              <w:t>this chunk</w:t>
-                            </w:r>
-                          </w:p>
-                        </w:txbxContent>
-                      </wps:txbx>
-                      <wps:bodyPr rot="0" spcFirstLastPara="0" vertOverflow="overflow" horzOverflow="overflow" vert="horz" wrap="square" lIns="0" tIns="0" rIns="0" bIns="0" numCol="1" spcCol="0" rtlCol="0" fromWordArt="0" anchor="t" anchorCtr="0" forceAA="0" compatLnSpc="1">
-                        <a:prstTxWarp prst="textNoShape">
-                          <a:avLst/>
-                        </a:prstTxWarp>
-                        <a:spAutoFit/>
-                      </wps:bodyPr>
-                    </wps:wsp>
-                  </a:graphicData>
-                </a:graphic>
-              </wp:anchor>
-            </w:drawing>
-          </mc:Choice>
-          <mc:Fallback>
-            <w:pict>
-              <v:shape w14:anchorId="54928BD4" id="Text Box 17" o:spid="_x0000_s1028" type="#_x0000_t202" style="position:absolute;margin-left:215.3pt;margin-top:250.65pt;width:297pt;height:.05pt;z-index:251721728;visibility:visible;mso-wrap-style:square;mso-wrap-distance-left:9pt;mso-wrap-distance-top:0;mso-wrap-distance-right:9pt;mso-wrap-distance-bottom:0;mso-position-horizontal:absolute;mso-position-horizontal-relative:text;mso-position-vertical:absolute;mso-position-vertical-relative:text;v-text-anchor:top" o:gfxdata="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" stroked="f">
-                <v:textbox style="mso-fit-shape-to-text:t" inset="0,0,0,0">
-                  <w:txbxContent>
-                    <w:p>
-                      <w:pPr>
-                        <w:pStyle w:val="Caption"/>
-                        <w:rPr>
-                          <w:rFonts w:eastAsiaTheme="minorHAnsi"/>
-                          <w:noProof/>
-                          <w:sz w:val="28"/>
-                          <w:szCs w:val="22"/>
-                        </w:rPr>
-                      </w:pPr>
-                      <w:r>
-                        <w:t xml:space="preserve">Figure </w:t>
-                      </w:r>
-                      <w:fldSimple w:instr=" SEQ Figure \* ARABIC ">
-                        <w:r>
-                          <w:rPr>
-                            <w:noProof/>
-                          </w:rPr>
-                          <w:t>3</w:t>
-                        </w:r>
-                      </w:fldSimple>
-                      <w:r>
-                        <w:t xml:space="preserve">: Free </w:t>
-                      </w:r>
-                      <w:proofErr w:type="spellStart"/>
-                      <w:r>
-                        <w:t>unlink_chunk</w:t>
-                      </w:r>
-                      <w:proofErr w:type="spellEnd"/>
-                      <w:r>
-                        <w:t xml:space="preserve"> and </w:t>
-                      </w:r>
-                      <w:r>
-                        <w:t>write</w:t>
-                      </w:r>
-                      <w:r>
-                        <w:t xml:space="preserve"> to </w:t>
-                      </w:r>
-                      <w:r>
-                        <w:t>this chunk</w:t>
-                      </w:r>
-                    </w:p>
-                  </w:txbxContent>
-                </v:textbox>
-                <w10:wrap type="square"/>
-              </v:shape>
-            </w:pict>
-          </mc:Fallback>
-        </mc:AlternateContent>
-      </w:r>
-      <w:r>
-        <w:rPr>
-          <w:noProof/>
-        </w:rPr>
         <w:drawing>
-          <wp:anchor distT="0" distB="0" distL="114300" distR="114300" simplePos="0" relativeHeight="251719680" behindDoc="0" locked="0" layoutInCell="1" allowOverlap="1" wp14:anchorId="151B214D" wp14:editId="6D3392AB">
+          <wp:anchor distT="0" distB="0" distL="114300" distR="114300" simplePos="0" relativeHeight="251719680" behindDoc="0" locked="0" layoutInCell="1" allowOverlap="1" wp14:anchorId="151B214D" wp14:editId="21BE61AB">
             <wp:simplePos x="0" y="0"/>
             <wp:positionH relativeFrom="column">
               <wp:posOffset>2734310</wp:posOffset>
@@ -1381,6 +1229,162 @@
       <w:pPr>
         <w:keepNext/>
       </w:pPr>
+      <w:r>
+        <w:rPr>
+          <w:noProof/>
+        </w:rPr>
+        <mc:AlternateContent>
+          <mc:Choice Requires="wps">
+            <w:drawing>
+              <wp:anchor distT="0" distB="0" distL="114300" distR="114300" simplePos="0" relativeHeight="251721728" behindDoc="0" locked="0" layoutInCell="1" allowOverlap="1" wp14:anchorId="54928BD4" wp14:editId="61410F7F">
+                <wp:simplePos x="0" y="0"/>
+                <wp:positionH relativeFrom="column">
+                  <wp:posOffset>3056044</wp:posOffset>
+                </wp:positionH>
+                <wp:positionV relativeFrom="paragraph">
+                  <wp:posOffset>588010</wp:posOffset>
+                </wp:positionV>
+                <wp:extent cx="3771900" cy="635"/>
+                <wp:effectExtent l="0" t="0" r="0" b="12065"/>
+                <wp:wrapSquare wrapText="bothSides"/>
+                <wp:docPr id="17" name="Text Box 17"/>
+                <wp:cNvGraphicFramePr/>
+                <a:graphic xmlns:a="http://schemas.openxmlformats.org/drawingml/2006/main">
+                  <a:graphicData uri="http://schemas.microsoft.com/office/word/2010/wordprocessingShape">
+                    <wps:wsp>
+                      <wps:cNvSpPr txBox="1"/>
+                      <wps:spPr>
+                        <a:xfrm>
+                          <a:off x="0" y="0"/>
+                          <a:ext cx="3771900" cy="635"/>
+                        </a:xfrm>
+                        <a:prstGeom prst="rect">
+                          <a:avLst/>
+                        </a:prstGeom>
+                        <a:solidFill>
+                          <a:prstClr val="white"/>
+                        </a:solidFill>
+                        <a:ln>
+                          <a:noFill/>
+                        </a:ln>
+                      </wps:spPr>
+                      <wps:txbx>
+                        <w:txbxContent>
+                          <w:p>
+                            <w:pPr>
+                              <w:pStyle w:val="Caption"/>
+                              <w:rPr>
+                                <w:rFonts w:eastAsiaTheme="minorHAnsi"/>
+                                <w:noProof/>
+                                <w:sz w:val="28"/>
+                                <w:szCs w:val="22"/>
+                              </w:rPr>
+                            </w:pPr>
+                            <w:r>
+                              <w:t xml:space="preserve">Figure </w:t>
+                            </w:r>
+                            <w:fldSimple w:instr=" SEQ Figure \* ARABIC ">
+                              <w:r>
+                                <w:rPr>
+                                  <w:noProof/>
+                                </w:rPr>
+                                <w:t>3</w:t>
+                              </w:r>
+                            </w:fldSimple>
+                            <w:r>
+                              <w:t xml:space="preserve">: Free </w:t>
+                            </w:r>
+                            <w:proofErr w:type="spellStart"/>
+                            <w:r>
+                              <w:t>unlink_chunk</w:t>
+                            </w:r>
+                            <w:proofErr w:type="spellEnd"/>
+                            <w:r>
+                              <w:t xml:space="preserve"> and </w:t>
+                            </w:r>
+                            <w:r>
+                              <w:t>write</w:t>
+                            </w:r>
+                            <w:r>
+                              <w:t xml:space="preserve"> to </w:t>
+                            </w:r>
+                            <w:r>
+                              <w:t>this chunk</w:t>
+                            </w:r>
+                          </w:p>
+                        </w:txbxContent>
+                      </wps:txbx>
+                      <wps:bodyPr rot="0" spcFirstLastPara="0" vertOverflow="overflow" horzOverflow="overflow" vert="horz" wrap="square" lIns="0" tIns="0" rIns="0" bIns="0" numCol="1" spcCol="0" rtlCol="0" fromWordArt="0" anchor="t" anchorCtr="0" forceAA="0" compatLnSpc="1">
+                        <a:prstTxWarp prst="textNoShape">
+                          <a:avLst/>
+                        </a:prstTxWarp>
+                        <a:spAutoFit/>
+                      </wps:bodyPr>
+                    </wps:wsp>
+                  </a:graphicData>
+                </a:graphic>
+              </wp:anchor>
+            </w:drawing>
+          </mc:Choice>
+          <mc:Fallback>
+            <w:pict>
+              <v:shapetype w14:anchorId="54928BD4" id="_x0000_t202" coordsize="21600,21600" o:spt="202" path="m,l,21600r21600,l21600,xe">
+                <v:stroke joinstyle="miter"/>
+                <v:path gradientshapeok="t" o:connecttype="rect"/>
+              </v:shapetype>
+              <v:shape id="Text Box 17" o:spid="_x0000_s1029" type="#_x0000_t202" style="position:absolute;margin-left:240.65pt;margin-top:46.3pt;width:297pt;height:.05pt;z-index:251721728;visibility:visible;mso-wrap-style:square;mso-wrap-distance-left:9pt;mso-wrap-distance-top:0;mso-wrap-distance-right:9pt;mso-wrap-distance-bottom:0;mso-position-horizontal:absolute;mso-position-horizontal-relative:text;mso-position-vertical:absolute;mso-position-vertical-relative:text;v-text-anchor:top" o:gfxdata="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" stroked="f">
+                <v:textbox style="mso-fit-shape-to-text:t" inset="0,0,0,0">
+                  <w:txbxContent>
+                    <w:p>
+                      <w:pPr>
+                        <w:pStyle w:val="Caption"/>
+                        <w:rPr>
+                          <w:rFonts w:eastAsiaTheme="minorHAnsi"/>
+                          <w:noProof/>
+                          <w:sz w:val="28"/>
+                          <w:szCs w:val="22"/>
+                        </w:rPr>
+                      </w:pPr>
+                      <w:r>
+                        <w:t xml:space="preserve">Figure </w:t>
+                      </w:r>
+                      <w:fldSimple w:instr=" SEQ Figure \* ARABIC ">
+                        <w:r>
+                          <w:rPr>
+                            <w:noProof/>
+                          </w:rPr>
+                          <w:t>3</w:t>
+                        </w:r>
+                      </w:fldSimple>
+                      <w:r>
+                        <w:t xml:space="preserve">: Free </w:t>
+                      </w:r>
+                      <w:proofErr w:type="spellStart"/>
+                      <w:r>
+                        <w:t>unlink_chunk</w:t>
+                      </w:r>
+                      <w:proofErr w:type="spellEnd"/>
+                      <w:r>
+                        <w:t xml:space="preserve"> and </w:t>
+                      </w:r>
+                      <w:r>
+                        <w:t>write</w:t>
+                      </w:r>
+                      <w:r>
+                        <w:t xml:space="preserve"> to </w:t>
+                      </w:r>
+                      <w:r>
+                        <w:t>this chunk</w:t>
+                      </w:r>
+                    </w:p>
+                  </w:txbxContent>
+                </v:textbox>
+                <w10:wrap type="square"/>
+              </v:shape>
+            </w:pict>
+          </mc:Fallback>
+        </mc:AlternateContent>
+      </w:r>
       <w:r>
         <w:rPr>
           <w:noProof/>
@@ -1836,7 +1840,10 @@
         <w:t xml:space="preserve">) </w:t>
       </w:r>
       <w:r>
-        <w:t>can be called in order to print the flag</w:t>
+        <w:t xml:space="preserve">can be called in order to </w:t>
+      </w:r>
+      <w:r>
+        <w:t>pop a shell</w:t>
       </w:r>
     </w:p>
     <w:p/>
@@ -4601,6 +4608,9 @@
         </mc:AlternateContent>
       </w:r>
       <w:r>
+        <w:rPr>
+          <w:noProof/>
+        </w:rPr>
         <w:drawing>
           <wp:anchor distT="0" distB="0" distL="114300" distR="114300" simplePos="0" relativeHeight="251750400" behindDoc="0" locked="0" layoutInCell="1" allowOverlap="1" wp14:anchorId="7721EA11" wp14:editId="2F0274C9">
             <wp:simplePos x="0" y="0"/>
@@ -5056,16 +5066,7 @@
           <w:szCs w:val="28"/>
           <w:bdr w:val="single" w:sz="4" w:space="0" w:color="auto"/>
         </w:rPr>
-        <w:t xml:space="preserve"> + 0x18</w:t>
-      </w:r>
-      <w:r>
-        <w:rPr>
-          <w:rFonts w:ascii="Hack" w:hAnsi="Hack" w:cs="Times New Roman (Body CS)"/>
-          <w:color w:val="4472C4" w:themeColor="accent1"/>
-          <w:szCs w:val="28"/>
-          <w:bdr w:val="single" w:sz="4" w:space="0" w:color="auto"/>
-        </w:rPr>
-        <w:t xml:space="preserve"> – 0x18</w:t>
+        <w:t xml:space="preserve"> + 0x18 – 0x18</w:t>
       </w:r>
       <w:r>
         <w:t xml:space="preserve"> is the same as </w:t>
@@ -5490,7 +5491,16 @@
           <w:sz w:val="21"/>
           <w:szCs w:val="21"/>
         </w:rPr>
-        <w:t xml:space="preserve">    0:  68 f6 11 40 00          push   0x4011f6</w:t>
+        <w:t xml:space="preserve">    0:  68 f6 11 40 00          push   </w:t>
+      </w:r>
+      <w:r>
+        <w:rPr>
+          <w:rFonts w:ascii="Courier New" w:eastAsia="Times New Roman" w:hAnsi="Courier New" w:cs="Courier New"/>
+          <w:color w:val="CE9178"/>
+          <w:sz w:val="21"/>
+          <w:szCs w:val="21"/>
+        </w:rPr>
+        <w:t>0x401236</w:t>
       </w:r>
     </w:p>
     <w:p>
@@ -5527,10 +5537,34 @@
         <w:t>winner</w:t>
       </w:r>
       <w:r>
-        <w:t xml:space="preserve"> function that prints the flag</w:t>
-      </w:r>
-      <w:r>
-        <w:t xml:space="preserve">; the address 0x411f6 is the address of the </w:t>
+        <w:t xml:space="preserve"> function that </w:t>
+      </w:r>
+      <w:r>
+        <w:t>pops</w:t>
+      </w:r>
+      <w:r>
+        <w:t xml:space="preserve"> </w:t>
+      </w:r>
+      <w:r>
+        <w:t>a</w:t>
+      </w:r>
+      <w:r>
+        <w:t xml:space="preserve"> </w:t>
+      </w:r>
+      <w:r>
+        <w:t>shell</w:t>
+      </w:r>
+      <w:r>
+        <w:t xml:space="preserve">; the address </w:t>
+      </w:r>
+      <w:r>
+        <w:t>0x401236</w:t>
+      </w:r>
+      <w:r>
+        <w:t xml:space="preserve"> </w:t>
+      </w:r>
+      <w:r>
+        <w:t xml:space="preserve">is the address of the </w:t>
       </w:r>
       <w:r>
         <w:rPr>
@@ -5571,10 +5605,7 @@
         <w:t xml:space="preserve"> function that accepts an absolute address.</w:t>
       </w:r>
       <w:r>
-        <w:t xml:space="preserve"> </w:t>
-      </w:r>
-      <w:r>
-        <w:t xml:space="preserve">For instance, the assembler </w:t>
+        <w:t xml:space="preserve"> For instance, the assembler </w:t>
       </w:r>
       <w:r>
         <w:rPr>
@@ -5583,17 +5614,23 @@
           <w:szCs w:val="28"/>
           <w:bdr w:val="single" w:sz="4" w:space="0" w:color="auto"/>
         </w:rPr>
-        <w:t>call 0x4011f6</w:t>
-      </w:r>
-      <w:r>
-        <w:t xml:space="preserve"> would be quite nice, if it existed. </w:t>
-      </w:r>
-      <w:r>
-        <w:t xml:space="preserve">Additionally, </w:t>
+        <w:t xml:space="preserve">call </w:t>
+      </w:r>
+      <w:r>
+        <w:rPr>
+          <w:rFonts w:ascii="Hack" w:hAnsi="Hack" w:cs="Times New Roman (Body CS)"/>
+          <w:color w:val="4472C4" w:themeColor="accent1"/>
+          <w:szCs w:val="28"/>
+          <w:bdr w:val="single" w:sz="4" w:space="0" w:color="auto"/>
+        </w:rPr>
+        <w:t>0x401236</w:t>
+      </w:r>
+      <w:r>
+        <w:t xml:space="preserve">would be quite nice, if it existed. </w:t>
       </w:r>
       <w:r>
         <w:lastRenderedPageBreak/>
-        <w:t>there is no instruction for moving a value directly into RIP.</w:t>
+        <w:t>Additionally, there is no instruction for moving a value directly into RIP.</w:t>
       </w:r>
       <w:r>
         <w:t xml:space="preserve"> </w:t>
@@ -5712,7 +5749,19 @@
         <w:t xml:space="preserve"> function</w:t>
       </w:r>
       <w:r>
-        <w:t xml:space="preserve">, printing the flag. </w:t>
+        <w:t xml:space="preserve">, </w:t>
+      </w:r>
+      <w:r>
+        <w:t>popping</w:t>
+      </w:r>
+      <w:r>
+        <w:t xml:space="preserve"> the </w:t>
+      </w:r>
+      <w:r>
+        <w:t>shell, which demonstrates major pwnage</w:t>
+      </w:r>
+      <w:r>
+        <w:t xml:space="preserve">. </w:t>
       </w:r>
     </w:p>
     <w:p>
@@ -5788,16 +5837,22 @@
         <w:t xml:space="preserve"> challenge is to be careful that the shellcode does not get corrupted</w:t>
       </w:r>
       <w:r>
-        <w:t xml:space="preserve">/ </w:t>
-      </w:r>
-      <w:r>
-        <w:t xml:space="preserve">A write occurs at </w:t>
-      </w:r>
-      <w:r>
-        <w:t>FD + 0x18 and BK + 0x10</w:t>
-      </w:r>
-      <w:r>
-        <w:t xml:space="preserve">. These writes will happen, corrupting the shellcode. In order to get around this, write small shellcode (like the one use in this example) or </w:t>
+        <w:t xml:space="preserve">. </w:t>
+      </w:r>
+      <w:r>
+        <w:t xml:space="preserve">A write occurs at FD + 0x18 and BK + 0x10. These writes will </w:t>
+      </w:r>
+      <w:r>
+        <w:t xml:space="preserve">BOTH </w:t>
+      </w:r>
+      <w:r>
+        <w:t>happen, corrupting the shellcode</w:t>
+      </w:r>
+      <w:r>
+        <w:t xml:space="preserve"> on one side</w:t>
+      </w:r>
+      <w:r>
+        <w:t xml:space="preserve">. In order to get around this, write small shellcode (like the one use in this example) or </w:t>
       </w:r>
       <w:proofErr w:type="spellStart"/>
       <w:r>
@@ -6082,19 +6137,7 @@
           <w:rPr>
             <w:rStyle w:val="Hyperlink"/>
           </w:rPr>
-          <w:t>protecti</w:t>
-        </w:r>
-        <w:r>
-          <w:rPr>
-            <w:rStyle w:val="Hyperlink"/>
-          </w:rPr>
-          <w:t>o</w:t>
-        </w:r>
-        <w:r>
-          <w:rPr>
-            <w:rStyle w:val="Hyperlink"/>
-          </w:rPr>
-          <w:t>n</w:t>
+          <w:t>protection</w:t>
         </w:r>
       </w:hyperlink>
       <w:r>
@@ -6291,6 +6334,46 @@
       </w:r>
       <w:r>
         <w:t xml:space="preserve"> technique.  </w:t>
+      </w:r>
+    </w:p>
+    <w:p>
+      <w:r>
+        <w:t xml:space="preserve">In the </w:t>
+      </w:r>
+      <w:r>
+        <w:rPr>
+          <w:rFonts w:ascii="Hack" w:hAnsi="Hack" w:cs="Times New Roman (Body CS)"/>
+          <w:color w:val="4472C4" w:themeColor="accent1"/>
+          <w:szCs w:val="28"/>
+          <w:bdr w:val="single" w:sz="4" w:space="0" w:color="auto"/>
+        </w:rPr>
+        <w:t>demo/</w:t>
+      </w:r>
+      <w:proofErr w:type="spellStart"/>
+      <w:r>
+        <w:rPr>
+          <w:rFonts w:ascii="Hack" w:hAnsi="Hack" w:cs="Times New Roman (Body CS)"/>
+          <w:color w:val="4472C4" w:themeColor="accent1"/>
+          <w:szCs w:val="28"/>
+          <w:bdr w:val="single" w:sz="4" w:space="0" w:color="auto"/>
+        </w:rPr>
+        <w:t>unsafe_unlink</w:t>
+      </w:r>
+      <w:proofErr w:type="spellEnd"/>
+      <w:r>
+        <w:t xml:space="preserve"> directory, there is a proof of concept for the </w:t>
+      </w:r>
+      <w:r>
+        <w:rPr>
+          <w:b/>
+          <w:bCs/>
+          <w:i/>
+          <w:iCs/>
+        </w:rPr>
+        <w:t>unsafe unlink</w:t>
+      </w:r>
+      <w:r>
+        <w:t xml:space="preserve"> technique that is well worth the time to go through. </w:t>
       </w:r>
     </w:p>
     <w:sectPr>
@@ -6304,7 +6387,7 @@
 </file>
 
 <file path=word/numbering.xml><?xml version="1.0" encoding="utf-8"?>
-<w:numbering xmlns:wpc="http://schemas.microsoft.com/office/word/2010/wordprocessingCanvas" xmlns:cx="http://schemas.microsoft.com/office/drawing/2014/chartex" xmlns:cx1="http://schemas.microsoft.com/office/drawing/2015/9/8/chartex" xmlns:cx2="http://schemas.microsoft.com/office/drawing/2015/10/21/chartex" xmlns:cx3="http://schemas.microsoft.com/office/drawing/2016/5/9/chartex" xmlns:cx4="http://schemas.microsoft.com/office/drawing/2016/5/10/chartex" xmlns:cx5="http://schemas.microsoft.com/office/drawing/2016/5/11/chartex" xmlns:cx6="http://schemas.microsoft.com/office/drawing/2016/5/12/chartex" xmlns:cx7="http://schemas.microsoft.com/office/drawing/2016/5/13/chartex" xmlns:cx8="http://schemas.microsoft.com/office/drawing/2016/5/14/chartex" xmlns:mc="http://schemas.openxmlformats.org/markup-compatibility/2006" xmlns:aink="http://schemas.microsoft.com/office/drawing/2016/ink" xmlns:am3d="http://schemas.microsoft.com/office/drawing/2017/model3d" xmlns:o="urn:schemas-microsoft-com:office:office" xmlns:r="http://schemas.openxmlformats.org/officeDocument/2006/relationships" xmlns:m="http://schemas.openxmlformats.org/officeDocument/2006/math" xmlns:v="urn:schemas-microsoft-com:vml" xmlns:wp14="http://schemas.microsoft.com/office/word/2010/wordprocessingDrawing" xmlns:wp="http://schemas.openxmlformats.org/drawingml/2006/wordprocessingDrawing" xmlns:w10="urn:schemas-microsoft-com:office:word" xmlns:w="http://schemas.openxmlformats.org/wordprocessingml/2006/main" xmlns:w14="http://schemas.microsoft.com/office/word/2010/wordml" xmlns:w15="http://schemas.microsoft.com/office/word/2012/wordml" xmlns:w16cex="http://schemas.microsoft.com/office/word/2018/wordml/cex" xmlns:w16cid="http://schemas.microsoft.com/office/word/2016/wordml/cid" xmlns:w16="http://schemas.microsoft.com/office/word/2018/wordml" xmlns:w16se="http://schemas.microsoft.com/office/word/2015/wordml/symex" xmlns:wpg="http://schemas.microsoft.com/office/word/2010/wordprocessingGroup" xmlns:wpi="http://schemas.microsoft.com/office/word/2010/wordprocessingInk" xmlns:wne="http://schemas.microsoft.com/office/word/2006/wordml" xmlns:wps="http://schemas.microsoft.com/office/word/2010/wordprocessingShape" mc:Ignorable="w14 w15 w16se w16cid w16 w16cex wp14">
+<w:numbering xmlns:wpc="http://schemas.microsoft.com/office/word/2010/wordprocessingCanvas" xmlns:cx="http://schemas.microsoft.com/office/drawing/2014/chartex" xmlns:cx1="http://schemas.microsoft.com/office/drawing/2015/9/8/chartex" xmlns:cx2="http://schemas.microsoft.com/office/drawing/2015/10/21/chartex" xmlns:cx3="http://schemas.microsoft.com/office/drawing/2016/5/9/chartex" xmlns:cx4="http://schemas.microsoft.com/office/drawing/2016/5/10/chartex" xmlns:cx5="http://schemas.microsoft.com/office/drawing/2016/5/11/chartex" xmlns:cx6="http://schemas.microsoft.com/office/drawing/2016/5/12/chartex" xmlns:cx7="http://schemas.microsoft.com/office/drawing/2016/5/13/chartex" xmlns:cx8="http://schemas.microsoft.com/office/drawing/2016/5/14/chartex" xmlns:mc="http://schemas.openxmlformats.org/markup-compatibility/2006" xmlns:aink="http://schemas.microsoft.com/office/drawing/2016/ink" xmlns:am3d="http://schemas.microsoft.com/office/drawing/2017/model3d" xmlns:o="urn:schemas-microsoft-com:office:office" xmlns:r="http://schemas.openxmlformats.org/officeDocument/2006/relationships" xmlns:m="http://schemas.openxmlformats.org/officeDocument/2006/math" xmlns:v="urn:schemas-microsoft-com:vml" xmlns:wp14="http://schemas.microsoft.com/office/word/2010/wordprocessingDrawing" xmlns:wp="http://schemas.openxmlformats.org/drawingml/2006/wordprocessingDrawing" xmlns:w10="urn:schemas-microsoft-com:office:word" xmlns:w="http://schemas.openxmlformats.org/wordprocessingml/2006/main" xmlns:w14="http://schemas.microsoft.com/office/word/2010/wordml" xmlns:w15="http://schemas.microsoft.com/office/word/2012/wordml" xmlns:w16cex="http://schemas.microsoft.com/office/word/2018/wordml/cex" xmlns:w16cid="http://schemas.microsoft.com/office/word/2016/wordml/cid" xmlns:w16="http://schemas.microsoft.com/office/word/2018/wordml" xmlns:w16sdtdh="http://schemas.microsoft.com/office/word/2020/wordml/sdtdatahash" xmlns:w16se="http://schemas.microsoft.com/office/word/2015/wordml/symex" xmlns:wpg="http://schemas.microsoft.com/office/word/2010/wordprocessingGroup" xmlns:wpi="http://schemas.microsoft.com/office/word/2010/wordprocessingInk" xmlns:wne="http://schemas.microsoft.com/office/word/2006/wordml" xmlns:wps="http://schemas.microsoft.com/office/word/2010/wordprocessingShape" mc:Ignorable="w14 w15 w16se w16cid w16 w16cex w16sdtdh wp14">
   <w:abstractNum w:abstractNumId="0" w15:restartNumberingAfterBreak="0">
     <w:nsid w:val="2C0D1905"/>
     <w:multiLevelType w:val="hybridMultilevel"/>
@@ -7120,7 +7203,7 @@
 </file>
 
 <file path=word/styles.xml><?xml version="1.0" encoding="utf-8"?>
-<w:styles xmlns:mc="http://schemas.openxmlformats.org/markup-compatibility/2006" xmlns:r="http://schemas.openxmlformats.org/officeDocument/2006/relationships" xmlns:w="http://schemas.openxmlformats.org/wordprocessingml/2006/main" xmlns:w14="http://schemas.microsoft.com/office/word/2010/wordml" xmlns:w15="http://schemas.microsoft.com/office/word/2012/wordml" xmlns:w16cex="http://schemas.microsoft.com/office/word/2018/wordml/cex" xmlns:w16cid="http://schemas.microsoft.com/office/word/2016/wordml/cid" xmlns:w16="http://schemas.microsoft.com/office/word/2018/wordml" xmlns:w16se="http://schemas.microsoft.com/office/word/2015/wordml/symex" mc:Ignorable="w14 w15 w16se w16cid w16 w16cex">
+<w:styles xmlns:mc="http://schemas.openxmlformats.org/markup-compatibility/2006" xmlns:r="http://schemas.openxmlformats.org/officeDocument/2006/relationships" xmlns:w="http://schemas.openxmlformats.org/wordprocessingml/2006/main" xmlns:w14="http://schemas.microsoft.com/office/word/2010/wordml" xmlns:w15="http://schemas.microsoft.com/office/word/2012/wordml" xmlns:w16cex="http://schemas.microsoft.com/office/word/2018/wordml/cex" xmlns:w16cid="http://schemas.microsoft.com/office/word/2016/wordml/cid" xmlns:w16="http://schemas.microsoft.com/office/word/2018/wordml" xmlns:w16sdtdh="http://schemas.microsoft.com/office/word/2020/wordml/sdtdatahash" xmlns:w16se="http://schemas.microsoft.com/office/word/2015/wordml/symex" mc:Ignorable="w14 w15 w16se w16cid w16 w16cex w16sdtdh">
   <w:docDefaults>
     <w:rPrDefault>
       <w:rPr>
@@ -7741,6 +7824,7 @@
   <w:style w:type="character" w:default="1" w:styleId="DefaultParagraphFont">
     <w:name w:val="Default Paragraph Font"/>
     <w:uiPriority w:val="1"/>
+    <w:semiHidden/>
     <w:unhideWhenUsed/>
   </w:style>
   <w:style w:type="table" w:default="1" w:styleId="TableNormal">

</xml_diff>